<commit_message>
ICD Mejoras en el trabajo final
</commit_message>
<xml_diff>
--- a/1 Introduccion a la Ciencia de Datos/5 Trabajo Final/Tabla de contenido.docx
+++ b/1 Introduccion a la Ciencia de Datos/5 Trabajo Final/Tabla de contenido.docx
@@ -2,8 +2,8 @@
 <file path=word/document.xml><?xml version="1.0" encoding="utf-8"?>
 <w:document xmlns:wpc="http://schemas.microsoft.com/office/word/2010/wordprocessingCanvas" xmlns:mo="http://schemas.microsoft.com/office/mac/office/2008/main" xmlns:mc="http://schemas.openxmlformats.org/markup-compatibility/2006" xmlns:mv="urn:schemas-microsoft-com:mac:vml" xmlns:o="urn:schemas-microsoft-com:office:office" xmlns:r="http://schemas.openxmlformats.org/officeDocument/2006/relationships" xmlns:m="http://schemas.openxmlformats.org/officeDocument/2006/math" xmlns:v="urn:schemas-microsoft-com:vml" xmlns:wp14="http://schemas.microsoft.com/office/word/2010/wordprocessingDrawing" xmlns:wp="http://schemas.openxmlformats.org/drawingml/2006/wordprocessingDrawing" xmlns:w10="urn:schemas-microsoft-com:office:word" xmlns:w="http://schemas.openxmlformats.org/wordprocessingml/2006/main" xmlns:w14="http://schemas.microsoft.com/office/word/2010/wordml" xmlns:w15="http://schemas.microsoft.com/office/word/2012/wordml" xmlns:wpg="http://schemas.microsoft.com/office/word/2010/wordprocessingGroup" xmlns:wpi="http://schemas.microsoft.com/office/word/2010/wordprocessingInk" xmlns:wne="http://schemas.microsoft.com/office/word/2006/wordml" xmlns:wps="http://schemas.microsoft.com/office/word/2010/wordprocessingShape" mc:Ignorable="w14 w15 wp14">
   <w:body>
-    <w:bookmarkStart w:id="0" w:name="_Toc" w:displacedByCustomXml="next"/>
-    <w:bookmarkStart w:id="1" w:name="_Toc469330942" w:displacedByCustomXml="next"/>
+    <w:bookmarkStart w:id="0" w:name="_Toc469330942" w:displacedByCustomXml="next"/>
+    <w:bookmarkStart w:id="1" w:name="_Toc" w:displacedByCustomXml="next"/>
     <w:sdt>
       <w:sdtPr>
         <w:id w:val="35320760"/>
@@ -1374,21 +1374,7 @@
                 <w:rStyle w:val="Hipervnculo"/>
                 <w:noProof/>
               </w:rPr>
-              <w:t>3 Regre</w:t>
-            </w:r>
-            <w:r>
-              <w:rPr>
-                <w:rStyle w:val="Hipervnculo"/>
-                <w:noProof/>
-              </w:rPr>
-              <w:t>s</w:t>
-            </w:r>
-            <w:r>
-              <w:rPr>
-                <w:rStyle w:val="Hipervnculo"/>
-                <w:noProof/>
-              </w:rPr>
-              <w:t>ión</w:t>
+              <w:t>3 Regresión</w:t>
             </w:r>
             <w:r>
               <w:rPr>
@@ -3424,8 +3410,8 @@
         <w:jc w:val="both"/>
       </w:pPr>
       <w:bookmarkStart w:id="15" w:name="_Toc469330947"/>
-      <w:bookmarkStart w:id="16" w:name="_Toc5"/>
-      <w:bookmarkStart w:id="17" w:name="_Toc470197519"/>
+      <w:bookmarkStart w:id="16" w:name="_Toc470197519"/>
+      <w:bookmarkStart w:id="17" w:name="_Toc5"/>
       <w:r>
         <w:rPr>
           <w:rFonts w:eastAsia="Arial Unicode MS"/>
@@ -3433,14 +3419,14 @@
         <w:t>2.1.3 Descripción del conjunto de datos a partir de los puntos anteriores.</w:t>
       </w:r>
       <w:bookmarkEnd w:id="15"/>
+      <w:bookmarkEnd w:id="16"/>
+      <w:r>
+        <w:rPr>
+          <w:rFonts w:eastAsia="Arial Unicode MS"/>
+        </w:rPr>
+        <w:t xml:space="preserve"> </w:t>
+      </w:r>
       <w:bookmarkEnd w:id="17"/>
-      <w:r>
-        <w:rPr>
-          <w:rFonts w:eastAsia="Arial Unicode MS"/>
-        </w:rPr>
-        <w:t xml:space="preserve"> </w:t>
-      </w:r>
-      <w:bookmarkEnd w:id="16"/>
     </w:p>
     <w:p>
       <w:pPr>
@@ -4571,8 +4557,8 @@
         <w:jc w:val="both"/>
       </w:pPr>
       <w:bookmarkStart w:id="27" w:name="_Toc469330951"/>
-      <w:bookmarkStart w:id="28" w:name="_Toc9"/>
-      <w:bookmarkStart w:id="29" w:name="_Toc470197523"/>
+      <w:bookmarkStart w:id="28" w:name="_Toc470197523"/>
+      <w:bookmarkStart w:id="29" w:name="_Toc9"/>
       <w:r>
         <w:rPr>
           <w:rFonts w:eastAsia="Arial Unicode MS"/>
@@ -4580,14 +4566,14 @@
         <w:t>2.2.3 Descripción del conjunto de datos a partir de los puntos anteriores.</w:t>
       </w:r>
       <w:bookmarkEnd w:id="27"/>
+      <w:bookmarkEnd w:id="28"/>
+      <w:r>
+        <w:rPr>
+          <w:rFonts w:eastAsia="Arial Unicode MS"/>
+        </w:rPr>
+        <w:t xml:space="preserve"> </w:t>
+      </w:r>
       <w:bookmarkEnd w:id="29"/>
-      <w:r>
-        <w:rPr>
-          <w:rFonts w:eastAsia="Arial Unicode MS"/>
-        </w:rPr>
-        <w:t xml:space="preserve"> </w:t>
-      </w:r>
-      <w:bookmarkEnd w:id="28"/>
     </w:p>
     <w:p>
       <w:pPr>
@@ -4787,23 +4773,407 @@
       <w:pPr>
         <w:jc w:val="both"/>
       </w:pPr>
-      <w:bookmarkStart w:id="31" w:name="_GoBack"/>
+    </w:p>
+    <w:p>
+      <w:pPr>
+        <w:jc w:val="both"/>
+      </w:pPr>
+    </w:p>
+    <w:p>
+      <w:pPr>
+        <w:pStyle w:val="Ttulo2"/>
+      </w:pPr>
+      <w:bookmarkStart w:id="31" w:name="_Toc470197525"/>
+      <w:r>
+        <w:t>3.1 Regresión simple</w:t>
+      </w:r>
       <w:bookmarkEnd w:id="31"/>
     </w:p>
     <w:p>
       <w:pPr>
         <w:jc w:val="both"/>
       </w:pPr>
+      <w:r>
+        <w:t>Para el estudio de la regresión simple, voy a usar las variables que tienen más correlación ya que nuestro dataset tiene más de 5 variables.</w:t>
+      </w:r>
+    </w:p>
+    <w:p>
+      <w:pPr>
+        <w:jc w:val="both"/>
+      </w:pPr>
+      <w:r>
+        <w:t xml:space="preserve">Estas variables nos habían salido: </w:t>
+      </w:r>
+    </w:p>
+    <w:p>
+      <w:r>
+        <w:rPr>
+          <w:noProof/>
+          <w:lang w:eastAsia="es-ES_tradnl"/>
+        </w:rPr>
+        <w:drawing>
+          <wp:inline distT="0" distB="0" distL="0" distR="0" wp14:anchorId="793D843C" wp14:editId="4806EFE7">
+            <wp:extent cx="5398770" cy="680720"/>
+            <wp:effectExtent l="0" t="0" r="11430" b="5080"/>
+            <wp:docPr id="1" name="Imagen 1" descr="../../../../Desktop/Captura%20de%20pantalla%202016-12-12%20a%20las%2019.59.5"/>
+            <wp:cNvGraphicFramePr>
+              <a:graphicFrameLocks xmlns:a="http://schemas.openxmlformats.org/drawingml/2006/main" noChangeAspect="1"/>
+            </wp:cNvGraphicFramePr>
+            <a:graphic xmlns:a="http://schemas.openxmlformats.org/drawingml/2006/main">
+              <a:graphicData uri="http://schemas.openxmlformats.org/drawingml/2006/picture">
+                <pic:pic xmlns:pic="http://schemas.openxmlformats.org/drawingml/2006/picture">
+                  <pic:nvPicPr>
+                    <pic:cNvPr id="0" name="Picture 17" descr="../../../../Desktop/Captura%20de%20pantalla%202016-12-12%20a%20las%2019.59.5"/>
+                    <pic:cNvPicPr>
+                      <a:picLocks noChangeAspect="1" noChangeArrowheads="1"/>
+                    </pic:cNvPicPr>
+                  </pic:nvPicPr>
+                  <pic:blipFill>
+                    <a:blip r:embed="rId19">
+                      <a:extLst>
+                        <a:ext uri="{28A0092B-C50C-407E-A947-70E740481C1C}">
+                          <a14:useLocalDpi xmlns:a14="http://schemas.microsoft.com/office/drawing/2010/main" val="0"/>
+                        </a:ext>
+                      </a:extLst>
+                    </a:blip>
+                    <a:srcRect/>
+                    <a:stretch>
+                      <a:fillRect/>
+                    </a:stretch>
+                  </pic:blipFill>
+                  <pic:spPr bwMode="auto">
+                    <a:xfrm>
+                      <a:off x="0" y="0"/>
+                      <a:ext cx="5398770" cy="680720"/>
+                    </a:xfrm>
+                    <a:prstGeom prst="rect">
+                      <a:avLst/>
+                    </a:prstGeom>
+                    <a:noFill/>
+                    <a:ln>
+                      <a:noFill/>
+                    </a:ln>
+                  </pic:spPr>
+                </pic:pic>
+              </a:graphicData>
+            </a:graphic>
+          </wp:inline>
+        </w:drawing>
+      </w:r>
+    </w:p>
+    <w:p>
+      <w:pPr>
+        <w:pStyle w:val="Cita"/>
+      </w:pPr>
+      <w:proofErr w:type="gramStart"/>
+      <w:r>
+        <w:t xml:space="preserve">Figura </w:t>
+      </w:r>
+      <w:r>
+        <w:t>:</w:t>
+      </w:r>
+      <w:proofErr w:type="gramEnd"/>
+      <w:r>
+        <w:t xml:space="preserve"> Correlación simple entre cada variable con la variable respuesta </w:t>
+      </w:r>
+    </w:p>
+    <w:p/>
+    <w:p>
+      <w:r>
+        <w:t>Donde tenemos “</w:t>
+      </w:r>
+      <w:proofErr w:type="spellStart"/>
+      <w:r>
+        <w:t>Runs</w:t>
+      </w:r>
+      <w:proofErr w:type="spellEnd"/>
+      <w:r>
+        <w:t>”, “Hits”, “</w:t>
+      </w:r>
+      <w:proofErr w:type="spellStart"/>
+      <w:r>
+        <w:t>Doubles</w:t>
+      </w:r>
+      <w:proofErr w:type="spellEnd"/>
+      <w:r>
+        <w:t>”, “</w:t>
+      </w:r>
+      <w:proofErr w:type="spellStart"/>
+      <w:r>
+        <w:t>HomeRuns</w:t>
+      </w:r>
+      <w:proofErr w:type="spellEnd"/>
+      <w:r>
+        <w:t>”, “</w:t>
+      </w:r>
+      <w:proofErr w:type="spellStart"/>
+      <w:r>
+        <w:t>Runs_batted_in</w:t>
+      </w:r>
+      <w:proofErr w:type="spellEnd"/>
+      <w:r>
+        <w:t>”, “</w:t>
+      </w:r>
+      <w:proofErr w:type="spellStart"/>
+      <w:r>
+        <w:t>Walks</w:t>
+      </w:r>
+      <w:proofErr w:type="spellEnd"/>
+      <w:r>
+        <w:t>” y “</w:t>
+      </w:r>
+      <w:proofErr w:type="spellStart"/>
+      <w:r>
+        <w:t>Free_agency_elegibility</w:t>
+      </w:r>
+      <w:proofErr w:type="spellEnd"/>
+      <w:r>
+        <w:t xml:space="preserve">”. </w:t>
+      </w:r>
+      <w:r>
+        <w:t xml:space="preserve">Por lo </w:t>
+      </w:r>
+      <w:r>
+        <w:t>tanto,</w:t>
+      </w:r>
+      <w:r>
+        <w:t xml:space="preserve"> yo voy a elegir como las más importantes a: “</w:t>
+      </w:r>
+      <w:proofErr w:type="spellStart"/>
+      <w:r>
+        <w:t>Runs</w:t>
+      </w:r>
+      <w:proofErr w:type="spellEnd"/>
+      <w:r>
+        <w:t xml:space="preserve">”, “Hits”, </w:t>
+      </w:r>
+      <w:proofErr w:type="spellStart"/>
+      <w:r>
+        <w:t>Runs_batted_in</w:t>
+      </w:r>
+      <w:proofErr w:type="spellEnd"/>
+      <w:r>
+        <w:t>”, “</w:t>
+      </w:r>
+      <w:proofErr w:type="spellStart"/>
+      <w:r>
+        <w:t>HomeRuns</w:t>
+      </w:r>
+      <w:proofErr w:type="spellEnd"/>
+      <w:r>
+        <w:t>” y “</w:t>
+      </w:r>
+      <w:proofErr w:type="spellStart"/>
+      <w:r>
+        <w:t>Doubles</w:t>
+      </w:r>
+      <w:proofErr w:type="spellEnd"/>
+      <w:r>
+        <w:t>”</w:t>
+      </w:r>
+      <w:r>
+        <w:t>.</w:t>
+      </w:r>
+      <w:r>
+        <w:t xml:space="preserve"> Veamos que tal </w:t>
+      </w:r>
+      <w:r>
+        <w:t>salen</w:t>
+      </w:r>
+      <w:r>
+        <w:t xml:space="preserve"> estos modelos.</w:t>
+      </w:r>
+    </w:p>
+    <w:p>
+      <w:r>
+        <w:t>La visualización de estos modelos nos queda:</w:t>
+      </w:r>
+    </w:p>
+    <w:p>
+      <w:r>
+        <w:rPr>
+          <w:noProof/>
+          <w:lang w:eastAsia="es-ES_tradnl"/>
+        </w:rPr>
+        <w:drawing>
+          <wp:inline distT="0" distB="0" distL="0" distR="0" wp14:anchorId="27F70846" wp14:editId="56016578">
+            <wp:extent cx="5389245" cy="3385185"/>
+            <wp:effectExtent l="0" t="0" r="0" b="0"/>
+            <wp:docPr id="20" name="Imagen 20" descr="../../../../Desktop/Captura%20de%20pantalla%202017-01-02%20a%20las%2019.54.3"/>
+            <wp:cNvGraphicFramePr>
+              <a:graphicFrameLocks xmlns:a="http://schemas.openxmlformats.org/drawingml/2006/main" noChangeAspect="1"/>
+            </wp:cNvGraphicFramePr>
+            <a:graphic xmlns:a="http://schemas.openxmlformats.org/drawingml/2006/main">
+              <a:graphicData uri="http://schemas.openxmlformats.org/drawingml/2006/picture">
+                <pic:pic xmlns:pic="http://schemas.openxmlformats.org/drawingml/2006/picture">
+                  <pic:nvPicPr>
+                    <pic:cNvPr id="0" name="Picture 1" descr="../../../../Desktop/Captura%20de%20pantalla%202017-01-02%20a%20las%2019.54.3"/>
+                    <pic:cNvPicPr>
+                      <a:picLocks noChangeAspect="1" noChangeArrowheads="1"/>
+                    </pic:cNvPicPr>
+                  </pic:nvPicPr>
+                  <pic:blipFill>
+                    <a:blip r:embed="rId29">
+                      <a:extLst>
+                        <a:ext uri="{28A0092B-C50C-407E-A947-70E740481C1C}">
+                          <a14:useLocalDpi xmlns:a14="http://schemas.microsoft.com/office/drawing/2010/main" val="0"/>
+                        </a:ext>
+                      </a:extLst>
+                    </a:blip>
+                    <a:srcRect/>
+                    <a:stretch>
+                      <a:fillRect/>
+                    </a:stretch>
+                  </pic:blipFill>
+                  <pic:spPr bwMode="auto">
+                    <a:xfrm>
+                      <a:off x="0" y="0"/>
+                      <a:ext cx="5389245" cy="3385185"/>
+                    </a:xfrm>
+                    <a:prstGeom prst="rect">
+                      <a:avLst/>
+                    </a:prstGeom>
+                    <a:noFill/>
+                    <a:ln>
+                      <a:noFill/>
+                    </a:ln>
+                  </pic:spPr>
+                </pic:pic>
+              </a:graphicData>
+            </a:graphic>
+          </wp:inline>
+        </w:drawing>
+      </w:r>
+    </w:p>
+    <w:p>
+      <w:pPr>
+        <w:pStyle w:val="Cita"/>
+      </w:pPr>
+      <w:proofErr w:type="gramStart"/>
+      <w:r>
+        <w:t>Figura :</w:t>
+      </w:r>
+      <w:proofErr w:type="gramEnd"/>
+      <w:r>
+        <w:t xml:space="preserve"> </w:t>
+      </w:r>
+      <w:r>
+        <w:t>Visualización de los modelos</w:t>
+      </w:r>
+    </w:p>
+    <w:p/>
+    <w:p>
+      <w:r>
+        <w:t>Además, si queremos ver los datos más importantes:</w:t>
+      </w:r>
+    </w:p>
+    <w:p>
+      <w:pPr>
+        <w:jc w:val="center"/>
+      </w:pPr>
+      <w:r>
+        <w:rPr>
+          <w:noProof/>
+          <w:lang w:eastAsia="es-ES_tradnl"/>
+        </w:rPr>
+        <w:drawing>
+          <wp:inline distT="0" distB="0" distL="0" distR="0" wp14:anchorId="617797C0" wp14:editId="3A4A036B">
+            <wp:extent cx="3058092" cy="941446"/>
+            <wp:effectExtent l="0" t="0" r="0" b="0"/>
+            <wp:docPr id="21" name="Imagen 21" descr="../../../../Desktop/Captura%20de%20pantalla%202017-01-02%20a%20las%2019.55.2"/>
+            <wp:cNvGraphicFramePr>
+              <a:graphicFrameLocks xmlns:a="http://schemas.openxmlformats.org/drawingml/2006/main" noChangeAspect="1"/>
+            </wp:cNvGraphicFramePr>
+            <a:graphic xmlns:a="http://schemas.openxmlformats.org/drawingml/2006/main">
+              <a:graphicData uri="http://schemas.openxmlformats.org/drawingml/2006/picture">
+                <pic:pic xmlns:pic="http://schemas.openxmlformats.org/drawingml/2006/picture">
+                  <pic:nvPicPr>
+                    <pic:cNvPr id="0" name="Picture 2" descr="../../../../Desktop/Captura%20de%20pantalla%202017-01-02%20a%20las%2019.55.2"/>
+                    <pic:cNvPicPr>
+                      <a:picLocks noChangeAspect="1" noChangeArrowheads="1"/>
+                    </pic:cNvPicPr>
+                  </pic:nvPicPr>
+                  <pic:blipFill>
+                    <a:blip r:embed="rId30">
+                      <a:extLst>
+                        <a:ext uri="{28A0092B-C50C-407E-A947-70E740481C1C}">
+                          <a14:useLocalDpi xmlns:a14="http://schemas.microsoft.com/office/drawing/2010/main" val="0"/>
+                        </a:ext>
+                      </a:extLst>
+                    </a:blip>
+                    <a:srcRect/>
+                    <a:stretch>
+                      <a:fillRect/>
+                    </a:stretch>
+                  </pic:blipFill>
+                  <pic:spPr bwMode="auto">
+                    <a:xfrm>
+                      <a:off x="0" y="0"/>
+                      <a:ext cx="3135423" cy="965253"/>
+                    </a:xfrm>
+                    <a:prstGeom prst="rect">
+                      <a:avLst/>
+                    </a:prstGeom>
+                    <a:noFill/>
+                    <a:ln>
+                      <a:noFill/>
+                    </a:ln>
+                  </pic:spPr>
+                </pic:pic>
+              </a:graphicData>
+            </a:graphic>
+          </wp:inline>
+        </w:drawing>
+      </w:r>
+    </w:p>
+    <w:p>
+      <w:pPr>
+        <w:pStyle w:val="Cita"/>
+      </w:pPr>
+      <w:proofErr w:type="gramStart"/>
+      <w:r>
+        <w:t>Figura :</w:t>
+      </w:r>
+      <w:proofErr w:type="gramEnd"/>
+      <w:r>
+        <w:t xml:space="preserve"> </w:t>
+      </w:r>
+      <w:r>
+        <w:t>Datos más importantes de los modelos</w:t>
+      </w:r>
+    </w:p>
+    <w:p>
+      <w:pPr>
+        <w:jc w:val="both"/>
+      </w:pPr>
+      <w:r>
+        <w:t xml:space="preserve">De donde vemos como los modelos tiene un bajo valor de R^2 por lo que debemos seguir mejorando los modelos. </w:t>
+      </w:r>
+      <w:bookmarkStart w:id="32" w:name="_GoBack"/>
+      <w:bookmarkEnd w:id="32"/>
+    </w:p>
+    <w:p>
+      <w:pPr>
+        <w:jc w:val="both"/>
+      </w:pPr>
     </w:p>
     <w:p>
       <w:pPr>
         <w:pStyle w:val="Ttulo2"/>
       </w:pPr>
-      <w:bookmarkStart w:id="32" w:name="_Toc470197525"/>
-      <w:r>
-        <w:t>3.1 Regresión simple</w:t>
-      </w:r>
-      <w:bookmarkEnd w:id="32"/>
+      <w:bookmarkStart w:id="33" w:name="_Toc470197526"/>
+      <w:r>
+        <w:t>3.2 Regresión múltiple</w:t>
+      </w:r>
+      <w:bookmarkEnd w:id="33"/>
+      <w:r>
+        <w:t xml:space="preserve"> </w:t>
+      </w:r>
+    </w:p>
+    <w:p>
+      <w:pPr>
+        <w:jc w:val="both"/>
+      </w:pPr>
     </w:p>
     <w:p>
       <w:pPr>
@@ -4824,11 +5194,86 @@
       <w:pPr>
         <w:pStyle w:val="Ttulo2"/>
       </w:pPr>
-      <w:bookmarkStart w:id="33" w:name="_Toc470197526"/>
-      <w:r>
-        <w:t>3.2 Regresión múltiple</w:t>
-      </w:r>
-      <w:bookmarkEnd w:id="33"/>
+      <w:bookmarkStart w:id="34" w:name="_Toc470197527"/>
+      <w:r>
+        <w:t>3.3 k-NN para regresión</w:t>
+      </w:r>
+      <w:bookmarkEnd w:id="34"/>
+    </w:p>
+    <w:p>
+      <w:pPr>
+        <w:jc w:val="both"/>
+      </w:pPr>
+    </w:p>
+    <w:p>
+      <w:pPr>
+        <w:jc w:val="both"/>
+      </w:pPr>
+    </w:p>
+    <w:p>
+      <w:pPr>
+        <w:pStyle w:val="Ttulo2"/>
+      </w:pPr>
+      <w:bookmarkStart w:id="35" w:name="_Toc470197528"/>
+      <w:r>
+        <w:t>3.4 Comparación de algoritmos</w:t>
+      </w:r>
+      <w:bookmarkEnd w:id="35"/>
+    </w:p>
+    <w:p>
+      <w:pPr>
+        <w:jc w:val="both"/>
+      </w:pPr>
+    </w:p>
+    <w:p>
+      <w:pPr>
+        <w:jc w:val="both"/>
+      </w:pPr>
+    </w:p>
+    <w:p>
+      <w:pPr>
+        <w:jc w:val="both"/>
+      </w:pPr>
+    </w:p>
+    <w:p>
+      <w:pPr>
+        <w:jc w:val="both"/>
+      </w:pPr>
+    </w:p>
+    <w:p>
+      <w:pPr>
+        <w:jc w:val="both"/>
+      </w:pPr>
+    </w:p>
+    <w:p>
+      <w:pPr>
+        <w:pStyle w:val="Ttulo1"/>
+      </w:pPr>
+      <w:bookmarkStart w:id="36" w:name="_Toc470197529"/>
+      <w:r>
+        <w:t>4 Clasificación</w:t>
+      </w:r>
+      <w:bookmarkEnd w:id="36"/>
+    </w:p>
+    <w:p>
+      <w:pPr>
+        <w:jc w:val="both"/>
+      </w:pPr>
+    </w:p>
+    <w:p>
+      <w:pPr>
+        <w:jc w:val="both"/>
+      </w:pPr>
+    </w:p>
+    <w:p>
+      <w:pPr>
+        <w:pStyle w:val="Ttulo2"/>
+      </w:pPr>
+      <w:bookmarkStart w:id="37" w:name="_Toc470197530"/>
+      <w:r>
+        <w:t>4.1 k-NN</w:t>
+      </w:r>
+      <w:bookmarkEnd w:id="37"/>
       <w:r>
         <w:t xml:space="preserve"> </w:t>
       </w:r>
@@ -4845,23 +5290,13 @@
     </w:p>
     <w:p>
       <w:pPr>
-        <w:jc w:val="both"/>
-      </w:pPr>
-    </w:p>
-    <w:p>
-      <w:pPr>
-        <w:jc w:val="both"/>
-      </w:pPr>
-    </w:p>
-    <w:p>
-      <w:pPr>
         <w:pStyle w:val="Ttulo2"/>
       </w:pPr>
-      <w:bookmarkStart w:id="34" w:name="_Toc470197527"/>
-      <w:r>
-        <w:t>3.3 k-NN para regresión</w:t>
-      </w:r>
-      <w:bookmarkEnd w:id="34"/>
+      <w:bookmarkStart w:id="38" w:name="_Toc470197531"/>
+      <w:r>
+        <w:t>4.2 LDA</w:t>
+      </w:r>
+      <w:bookmarkEnd w:id="38"/>
     </w:p>
     <w:p>
       <w:pPr>
@@ -4877,46 +5312,16 @@
       <w:pPr>
         <w:pStyle w:val="Ttulo2"/>
       </w:pPr>
-      <w:bookmarkStart w:id="35" w:name="_Toc470197528"/>
-      <w:r>
-        <w:t>3.4 Comparación de algoritmos</w:t>
-      </w:r>
-      <w:bookmarkEnd w:id="35"/>
-    </w:p>
-    <w:p>
-      <w:pPr>
-        <w:jc w:val="both"/>
-      </w:pPr>
-    </w:p>
-    <w:p>
-      <w:pPr>
-        <w:jc w:val="both"/>
-      </w:pPr>
-    </w:p>
-    <w:p>
-      <w:pPr>
-        <w:jc w:val="both"/>
-      </w:pPr>
-    </w:p>
-    <w:p>
-      <w:pPr>
-        <w:jc w:val="both"/>
-      </w:pPr>
-    </w:p>
-    <w:p>
-      <w:pPr>
-        <w:jc w:val="both"/>
-      </w:pPr>
-    </w:p>
-    <w:p>
-      <w:pPr>
-        <w:pStyle w:val="Ttulo1"/>
-      </w:pPr>
-      <w:bookmarkStart w:id="36" w:name="_Toc470197529"/>
-      <w:r>
-        <w:t>4 Clasificación</w:t>
-      </w:r>
-      <w:bookmarkEnd w:id="36"/>
+      <w:bookmarkStart w:id="39" w:name="_Toc470197532"/>
+      <w:r>
+        <w:t>4.3 QDA</w:t>
+      </w:r>
+      <w:bookmarkEnd w:id="39"/>
+    </w:p>
+    <w:p>
+      <w:pPr>
+        <w:jc w:val="both"/>
+      </w:pPr>
     </w:p>
     <w:p>
       <w:pPr>
@@ -4932,74 +5337,6 @@
       <w:pPr>
         <w:pStyle w:val="Ttulo2"/>
       </w:pPr>
-      <w:bookmarkStart w:id="37" w:name="_Toc470197530"/>
-      <w:r>
-        <w:t>4.1 k-NN</w:t>
-      </w:r>
-      <w:bookmarkEnd w:id="37"/>
-      <w:r>
-        <w:t xml:space="preserve"> </w:t>
-      </w:r>
-    </w:p>
-    <w:p>
-      <w:pPr>
-        <w:jc w:val="both"/>
-      </w:pPr>
-    </w:p>
-    <w:p>
-      <w:pPr>
-        <w:jc w:val="both"/>
-      </w:pPr>
-    </w:p>
-    <w:p>
-      <w:pPr>
-        <w:pStyle w:val="Ttulo2"/>
-      </w:pPr>
-      <w:bookmarkStart w:id="38" w:name="_Toc470197531"/>
-      <w:r>
-        <w:t>4.2 LDA</w:t>
-      </w:r>
-      <w:bookmarkEnd w:id="38"/>
-    </w:p>
-    <w:p>
-      <w:pPr>
-        <w:jc w:val="both"/>
-      </w:pPr>
-    </w:p>
-    <w:p>
-      <w:pPr>
-        <w:jc w:val="both"/>
-      </w:pPr>
-    </w:p>
-    <w:p>
-      <w:pPr>
-        <w:pStyle w:val="Ttulo2"/>
-      </w:pPr>
-      <w:bookmarkStart w:id="39" w:name="_Toc470197532"/>
-      <w:r>
-        <w:t>4.3 QDA</w:t>
-      </w:r>
-      <w:bookmarkEnd w:id="39"/>
-    </w:p>
-    <w:p>
-      <w:pPr>
-        <w:jc w:val="both"/>
-      </w:pPr>
-    </w:p>
-    <w:p>
-      <w:pPr>
-        <w:jc w:val="both"/>
-      </w:pPr>
-    </w:p>
-    <w:p>
-      <w:pPr>
-        <w:jc w:val="both"/>
-      </w:pPr>
-    </w:p>
-    <w:p>
-      <w:pPr>
-        <w:pStyle w:val="Ttulo2"/>
-      </w:pPr>
       <w:bookmarkStart w:id="40" w:name="_Toc470197533"/>
       <w:r>
         <w:t>4.4 Comparación de algoritmos</w:t>
@@ -5075,8 +5412,8 @@
       </w:pPr>
     </w:p>
     <w:sectPr>
-      <w:headerReference w:type="default" r:id="rId29"/>
-      <w:footerReference w:type="default" r:id="rId30"/>
+      <w:headerReference w:type="default" r:id="rId31"/>
+      <w:footerReference w:type="default" r:id="rId32"/>
       <w:pgSz w:w="11900" w:h="16840"/>
       <w:pgMar w:top="1417" w:right="1701" w:bottom="1417" w:left="1701" w:header="708" w:footer="708" w:gutter="0"/>
       <w:cols w:space="708"/>
@@ -5152,7 +5489,7 @@
         <w:sz w:val="20"/>
         <w:szCs w:val="20"/>
       </w:rPr>
-      <w:t>12</w:t>
+      <w:t>10</w:t>
     </w:r>
     <w:r>
       <w:rPr>
@@ -6384,7 +6721,7 @@
 </file>
 
 <file path=customXml/itemProps2.xml><?xml version="1.0" encoding="utf-8"?>
-<ds:datastoreItem xmlns:ds="http://schemas.openxmlformats.org/officeDocument/2006/customXml" ds:itemID="{B0624648-D566-6F42-AA7D-B983E38F8237}">
+<ds:datastoreItem xmlns:ds="http://schemas.openxmlformats.org/officeDocument/2006/customXml" ds:itemID="{A1D21084-BC16-5F45-816D-301A76FA15E2}">
   <ds:schemaRefs>
     <ds:schemaRef ds:uri="http://schemas.openxmlformats.org/officeDocument/2006/bibliography"/>
   </ds:schemaRefs>

</xml_diff>